<commit_message>
feat: Add subscription indicator in admin users panel
- Include subscription data in /api/admin/users endpoint
- Display 'Premium' badge with crown icon for users with active subscriptions
- Add hasActiveSubscription helper function
- Subscription badge appears in purple next to user's full name
</commit_message>
<xml_diff>
--- a/Microsoft Word Document.docx
+++ b/Microsoft Word Document.docx
@@ -3,42 +3,315 @@
 <w:document xmlns:wpc="http://schemas.microsoft.com/office/word/2010/wordprocessingCanvas" xmlns:cx="http://schemas.microsoft.com/office/drawing/2014/chartex" xmlns:cx1="http://schemas.microsoft.com/office/drawing/2015/9/8/chartex" xmlns:cx2="http://schemas.microsoft.com/office/drawing/2015/10/21/chartex" xmlns:cx3="http://schemas.microsoft.com/office/drawing/2016/5/9/chartex" xmlns:cx4="http://schemas.microsoft.com/office/drawing/2016/5/10/chartex" xmlns:cx5="http://schemas.microsoft.com/office/drawing/2016/5/11/chartex" xmlns:cx6="http://schemas.microsoft.com/office/drawing/2016/5/12/chartex" xmlns:cx7="http://schemas.microsoft.com/office/drawing/2016/5/13/chartex" xmlns:cx8="http://schemas.microsoft.com/office/drawing/2016/5/14/chartex" xmlns:mc="http://schemas.openxmlformats.org/markup-compatibility/2006" xmlns:aink="http://schemas.microsoft.com/office/drawing/2016/ink" xmlns:am3d="http://schemas.microsoft.com/office/drawing/2017/model3d" xmlns:o="urn:schemas-microsoft-com:office:office" xmlns:oel="http://schemas.microsoft.com/office/2019/extlst" xmlns:r="http://schemas.openxmlformats.org/officeDocument/2006/relationships" xmlns:m="http://schemas.openxmlformats.org/officeDocument/2006/math" xmlns:v="urn:schemas-microsoft-com:vml" xmlns:wp14="http://schemas.microsoft.com/office/word/2010/wordprocessingDrawing" xmlns:wp="http://schemas.openxmlformats.org/drawingml/2006/wordprocessingDrawing" xmlns:w10="urn:schemas-microsoft-com:office:word" xmlns:w="http://schemas.openxmlformats.org/wordprocessingml/2006/main" xmlns:w14="http://schemas.microsoft.com/office/word/2010/wordml" xmlns:w15="http://schemas.microsoft.com/office/word/2012/wordml" xmlns:w16cex="http://schemas.microsoft.com/office/word/2018/wordml/cex" xmlns:w16cid="http://schemas.microsoft.com/office/word/2016/wordml/cid" xmlns:w16="http://schemas.microsoft.com/office/word/2018/wordml" xmlns:w16sdtdh="http://schemas.microsoft.com/office/word/2020/wordml/sdtdatahash" xmlns:w16se="http://schemas.microsoft.com/office/word/2015/wordml/symex" xmlns:wpg="http://schemas.microsoft.com/office/word/2010/wordprocessingGroup" xmlns:wpi="http://schemas.microsoft.com/office/word/2010/wordprocessingInk" xmlns:wne="http://schemas.microsoft.com/office/word/2006/wordml" xmlns:wps="http://schemas.microsoft.com/office/word/2010/wordprocessingShape" mc:Ignorable="w14 w15 w16se w16cid w16 w16cex w16sdtdh wp14">
   <w:body>
     <w:p>
-      <w:r>
-        <w:drawing>
-          <wp:inline distT="0" distB="0" distL="0" distR="0" wp14:anchorId="46CBF8B1" wp14:editId="2444406B">
-            <wp:extent cx="5940425" cy="3711575"/>
-            <wp:effectExtent l="0" t="0" r="3175" b="3175"/>
-            <wp:docPr id="1" name="Picture 1"/>
-            <wp:cNvGraphicFramePr>
-              <a:graphicFrameLocks xmlns:a="http://schemas.openxmlformats.org/drawingml/2006/main" noChangeAspect="1"/>
-            </wp:cNvGraphicFramePr>
-            <a:graphic xmlns:a="http://schemas.openxmlformats.org/drawingml/2006/main">
-              <a:graphicData uri="http://schemas.openxmlformats.org/drawingml/2006/picture">
-                <pic:pic xmlns:pic="http://schemas.openxmlformats.org/drawingml/2006/picture">
-                  <pic:nvPicPr>
-                    <pic:cNvPr id="1" name=""/>
-                    <pic:cNvPicPr/>
-                  </pic:nvPicPr>
-                  <pic:blipFill>
-                    <a:blip r:embed="rId4"/>
-                    <a:stretch>
-                      <a:fillRect/>
-                    </a:stretch>
-                  </pic:blipFill>
-                  <pic:spPr>
-                    <a:xfrm>
-                      <a:off x="0" y="0"/>
-                      <a:ext cx="5940425" cy="3711575"/>
-                    </a:xfrm>
-                    <a:prstGeom prst="rect">
-                      <a:avLst/>
-                    </a:prstGeom>
-                  </pic:spPr>
-                </pic:pic>
-              </a:graphicData>
-            </a:graphic>
-          </wp:inline>
-        </w:drawing>
+      <w:pPr>
+        <w:rPr>
+          <w:lang w:val="en-US"/>
+        </w:rPr>
+      </w:pPr>
+      <w:r>
+        <w:rPr>
+          <w:lang w:val="en-US"/>
+        </w:rPr>
+        <w:t xml:space="preserve">Salam. </w:t>
+      </w:r>
+      <w:proofErr w:type="spellStart"/>
+      <w:r>
+        <w:rPr>
+          <w:lang w:val="en-US"/>
+        </w:rPr>
+        <w:t>Sizi</w:t>
+      </w:r>
+      <w:proofErr w:type="spellEnd"/>
+      <w:r>
+        <w:rPr>
+          <w:lang w:val="en-US"/>
+        </w:rPr>
+        <w:t xml:space="preserve"> </w:t>
+      </w:r>
+      <w:proofErr w:type="spellStart"/>
+      <w:r>
+        <w:rPr>
+          <w:lang w:val="en-US"/>
+        </w:rPr>
+        <w:t>Zefer</w:t>
+      </w:r>
+      <w:proofErr w:type="spellEnd"/>
+      <w:r>
+        <w:rPr>
+          <w:lang w:val="en-US"/>
+        </w:rPr>
+        <w:t xml:space="preserve"> </w:t>
+      </w:r>
+      <w:proofErr w:type="spellStart"/>
+      <w:r>
+        <w:rPr>
+          <w:lang w:val="en-US"/>
+        </w:rPr>
+        <w:t>klinikasindan</w:t>
+      </w:r>
+      <w:proofErr w:type="spellEnd"/>
+      <w:r>
+        <w:rPr>
+          <w:lang w:val="en-US"/>
+        </w:rPr>
+        <w:t xml:space="preserve"> </w:t>
+      </w:r>
+      <w:proofErr w:type="spellStart"/>
+      <w:r>
+        <w:rPr>
+          <w:lang w:val="en-US"/>
+        </w:rPr>
+        <w:t>narahat</w:t>
+      </w:r>
+      <w:proofErr w:type="spellEnd"/>
+      <w:r>
+        <w:rPr>
+          <w:lang w:val="en-US"/>
+        </w:rPr>
+        <w:t xml:space="preserve"> </w:t>
+      </w:r>
+      <w:proofErr w:type="spellStart"/>
+      <w:r>
+        <w:rPr>
+          <w:lang w:val="en-US"/>
+        </w:rPr>
+        <w:t>edirik</w:t>
+      </w:r>
+      <w:proofErr w:type="spellEnd"/>
+      <w:r>
+        <w:rPr>
+          <w:lang w:val="en-US"/>
+        </w:rPr>
+        <w:t xml:space="preserve">/ </w:t>
+      </w:r>
+      <w:proofErr w:type="spellStart"/>
+      <w:r>
+        <w:rPr>
+          <w:lang w:val="en-US"/>
+        </w:rPr>
+        <w:t>Immun</w:t>
+      </w:r>
+      <w:proofErr w:type="spellEnd"/>
+      <w:r>
+        <w:rPr>
+          <w:lang w:val="en-US"/>
+        </w:rPr>
+        <w:t xml:space="preserve"> Boost system </w:t>
+      </w:r>
+      <w:proofErr w:type="spellStart"/>
+      <w:r>
+        <w:rPr>
+          <w:lang w:val="en-US"/>
+        </w:rPr>
+        <w:t>terapiyasi</w:t>
+      </w:r>
+      <w:proofErr w:type="spellEnd"/>
+      <w:r>
+        <w:rPr>
+          <w:lang w:val="en-US"/>
+        </w:rPr>
+        <w:t xml:space="preserve"> </w:t>
+      </w:r>
+      <w:proofErr w:type="spellStart"/>
+      <w:r>
+        <w:rPr>
+          <w:lang w:val="en-US"/>
+        </w:rPr>
+        <w:t>ucun</w:t>
+      </w:r>
+      <w:proofErr w:type="spellEnd"/>
+      <w:r>
+        <w:rPr>
+          <w:lang w:val="en-US"/>
+        </w:rPr>
+        <w:t xml:space="preserve"> 30 </w:t>
+      </w:r>
+      <w:proofErr w:type="spellStart"/>
+      <w:r>
+        <w:rPr>
+          <w:lang w:val="en-US"/>
+        </w:rPr>
+        <w:t>faizlik</w:t>
+      </w:r>
+      <w:proofErr w:type="spellEnd"/>
+      <w:r>
+        <w:rPr>
+          <w:lang w:val="en-US"/>
+        </w:rPr>
+        <w:t xml:space="preserve"> </w:t>
+      </w:r>
+      <w:proofErr w:type="spellStart"/>
+      <w:r>
+        <w:rPr>
+          <w:lang w:val="en-US"/>
+        </w:rPr>
+        <w:t>endirim</w:t>
+      </w:r>
+      <w:proofErr w:type="spellEnd"/>
+      <w:r>
+        <w:rPr>
+          <w:lang w:val="en-US"/>
+        </w:rPr>
+        <w:t xml:space="preserve"> </w:t>
+      </w:r>
+      <w:proofErr w:type="spellStart"/>
+      <w:r>
+        <w:rPr>
+          <w:lang w:val="en-US"/>
+        </w:rPr>
+        <w:t>kuponu</w:t>
+      </w:r>
+      <w:proofErr w:type="spellEnd"/>
+      <w:r>
+        <w:rPr>
+          <w:lang w:val="en-US"/>
+        </w:rPr>
+        <w:tab/>
+      </w:r>
+    </w:p>
+    <w:p>
+      <w:pPr>
+        <w:rPr>
+          <w:lang w:val="en-US"/>
+        </w:rPr>
+      </w:pPr>
+      <w:r>
+        <w:rPr>
+          <w:lang w:val="en-US"/>
+        </w:rPr>
+        <w:t xml:space="preserve">Immune </w:t>
+      </w:r>
+      <w:proofErr w:type="spellStart"/>
+      <w:r>
+        <w:rPr>
+          <w:lang w:val="en-US"/>
+        </w:rPr>
+        <w:t>sistemi</w:t>
+      </w:r>
+      <w:proofErr w:type="spellEnd"/>
+      <w:r>
+        <w:rPr>
+          <w:lang w:val="en-US"/>
+        </w:rPr>
+        <w:t xml:space="preserve"> </w:t>
+      </w:r>
+      <w:proofErr w:type="spellStart"/>
+      <w:r>
+        <w:rPr>
+          <w:lang w:val="en-US"/>
+        </w:rPr>
+        <w:t>guclendirir</w:t>
+      </w:r>
+      <w:proofErr w:type="spellEnd"/>
+      <w:r>
+        <w:rPr>
+          <w:lang w:val="en-US"/>
+        </w:rPr>
+        <w:t xml:space="preserve">, </w:t>
+      </w:r>
+      <w:proofErr w:type="spellStart"/>
+      <w:r>
+        <w:rPr>
+          <w:lang w:val="en-US"/>
+        </w:rPr>
+        <w:t>umumi</w:t>
+      </w:r>
+      <w:proofErr w:type="spellEnd"/>
+      <w:r>
+        <w:rPr>
+          <w:lang w:val="en-US"/>
+        </w:rPr>
+        <w:t xml:space="preserve"> </w:t>
+      </w:r>
+      <w:proofErr w:type="spellStart"/>
+      <w:r>
+        <w:rPr>
+          <w:lang w:val="en-US"/>
+        </w:rPr>
+        <w:t>saglamligi</w:t>
+      </w:r>
+      <w:proofErr w:type="spellEnd"/>
+      <w:r>
+        <w:rPr>
+          <w:lang w:val="en-US"/>
+        </w:rPr>
+        <w:t xml:space="preserve"> </w:t>
+      </w:r>
+      <w:proofErr w:type="spellStart"/>
+      <w:r>
+        <w:rPr>
+          <w:lang w:val="en-US"/>
+        </w:rPr>
+        <w:t>artirir</w:t>
+      </w:r>
+      <w:proofErr w:type="spellEnd"/>
+      <w:r>
+        <w:rPr>
+          <w:lang w:val="en-US"/>
+        </w:rPr>
+        <w:t xml:space="preserve"> </w:t>
+      </w:r>
+      <w:proofErr w:type="spellStart"/>
+      <w:r>
+        <w:rPr>
+          <w:lang w:val="en-US"/>
+        </w:rPr>
+        <w:t>ve</w:t>
+      </w:r>
+      <w:proofErr w:type="spellEnd"/>
+      <w:r>
+        <w:rPr>
+          <w:lang w:val="en-US"/>
+        </w:rPr>
+        <w:t xml:space="preserve"> </w:t>
+      </w:r>
+      <w:proofErr w:type="spellStart"/>
+      <w:r>
+        <w:rPr>
+          <w:lang w:val="en-US"/>
+        </w:rPr>
+        <w:t>ehval</w:t>
+      </w:r>
+      <w:proofErr w:type="spellEnd"/>
+      <w:r>
+        <w:rPr>
+          <w:lang w:val="en-US"/>
+        </w:rPr>
+        <w:t xml:space="preserve"> </w:t>
+      </w:r>
+      <w:proofErr w:type="spellStart"/>
+      <w:r>
+        <w:rPr>
+          <w:lang w:val="en-US"/>
+        </w:rPr>
+        <w:t>ruhiyeni</w:t>
+      </w:r>
+      <w:proofErr w:type="spellEnd"/>
+      <w:r>
+        <w:rPr>
+          <w:lang w:val="en-US"/>
+        </w:rPr>
+        <w:t xml:space="preserve"> </w:t>
+      </w:r>
+      <w:proofErr w:type="spellStart"/>
+      <w:r>
+        <w:rPr>
+          <w:lang w:val="en-US"/>
+        </w:rPr>
+        <w:t>qaldirir</w:t>
+      </w:r>
+      <w:proofErr w:type="spellEnd"/>
+      <w:r>
+        <w:rPr>
+          <w:lang w:val="en-US"/>
+        </w:rPr>
+        <w:t>.</w:t>
+      </w:r>
+      <w:r>
+        <w:rPr>
+          <w:lang w:val="en-US"/>
+        </w:rPr>
+        <w:t xml:space="preserve"> </w:t>
       </w:r>
     </w:p>
     <w:sectPr>

</xml_diff>